<commit_message>
Update ERROR decision & recommendation - Wessel 2018.docx
</commit_message>
<xml_diff>
--- a/reviews, responses, and recommendations/Wessel et al - 2017 - Prepotent motor activity and inhibitory control demands in different variants of the go:no-go paradigm/3 recommendation/ERROR decision & recommendation - Wessel 2018.docx
+++ b/reviews, responses, and recommendations/Wessel et al - 2017 - Prepotent motor activity and inhibitory control demands in different variants of the go:no-go paradigm/3 recommendation/ERROR decision & recommendation - Wessel 2018.docx
@@ -125,9 +125,9 @@
         <mc:AlternateContent>
           <mc:Choice Requires="wps">
             <w:drawing>
-              <wp:inline distT="114300" distB="114300" distL="114300" distR="114300" wp14:anchorId="69D83B65" wp14:editId="276B8695">
+              <wp:inline distT="114300" distB="114300" distL="114300" distR="114300" wp14:anchorId="69D83B65" wp14:editId="1F6C5C25">
                 <wp:extent cx="5896068" cy="1036417"/>
-                <wp:effectExtent l="0" t="0" r="0" b="0"/>
+                <wp:effectExtent l="12700" t="12700" r="9525" b="17780"/>
                 <wp:docPr id="1" name="Rounded Rectangle 1"/>
                 <wp:cNvGraphicFramePr/>
                 <a:graphic xmlns:a="http://schemas.openxmlformats.org/drawingml/2006/main">
@@ -149,7 +149,7 @@
                         </a:solidFill>
                         <a:ln w="28575" cap="flat" cmpd="sng">
                           <a:solidFill>
-                            <a:srgbClr val="D30000"/>
+                            <a:srgbClr val="D30100"/>
                           </a:solidFill>
                           <a:prstDash val="solid"/>
                           <a:round/>
@@ -224,27 +224,18 @@
                               </w:rPr>
                               <w:t xml:space="preserve"> </w:t>
                             </w:r>
-                            <w:proofErr w:type="spellStart"/>
                             <w:r>
                               <w:rPr>
                                 <w:color w:val="000000"/>
                                 <w:sz w:val="28"/>
                               </w:rPr>
-                              <w:t>doi</w:t>
-                            </w:r>
-                            <w:proofErr w:type="spellEnd"/>
-                            <w:r>
-                              <w:rPr>
-                                <w:color w:val="000000"/>
-                                <w:sz w:val="28"/>
-                              </w:rPr>
-                              <w:t xml:space="preserve">: </w:t>
+                              <w:t xml:space="preserve">doi: </w:t>
                             </w:r>
                             <w:hyperlink r:id="rId8" w:history="1">
                               <w:r>
                                 <w:rPr>
                                   <w:rStyle w:val="Hyperlink"/>
-                                  <w:color w:val="A7002B"/>
+                                  <w:color w:val="D30100"/>
                                   <w:sz w:val="28"/>
                                 </w:rPr>
                                 <w:t>10.1111/psyp.12871</w:t>
@@ -271,7 +262,7 @@
           </mc:Choice>
           <mc:Fallback>
             <w:pict>
-              <v:roundrect w14:anchorId="69D83B65" id="Rounded Rectangle 1" o:spid="_x0000_s1026" style="width:464.25pt;height:81.6pt;visibility:visible;mso-wrap-style:square;mso-left-percent:-10001;mso-top-percent:-10001;mso-position-horizontal:absolute;mso-position-horizontal-relative:char;mso-position-vertical:absolute;mso-position-vertical-relative:line;mso-left-percent:-10001;mso-top-percent:-10001;v-text-anchor:middle" arcsize="10923f" o:gfxdata="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" strokecolor="#d30000" strokeweight="2.25pt">
+              <v:roundrect w14:anchorId="69D83B65" id="Rounded Rectangle 1" o:spid="_x0000_s1026" style="width:464.25pt;height:81.6pt;visibility:visible;mso-wrap-style:square;mso-left-percent:-10001;mso-top-percent:-10001;mso-position-horizontal:absolute;mso-position-horizontal-relative:char;mso-position-vertical:absolute;mso-position-vertical-relative:line;mso-left-percent:-10001;mso-top-percent:-10001;v-text-anchor:middle" arcsize="10923f" o:gfxdata="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" strokecolor="#d30100" strokeweight="2.25pt">
                 <v:stroke startarrowwidth="narrow" startarrowlength="short" endarrowwidth="narrow" endarrowlength="short"/>
                 <v:textbox inset="2.53958mm,2.53958mm,2.53958mm,2.53958mm">
                   <w:txbxContent>
@@ -360,7 +351,7 @@
                         <w:r>
                           <w:rPr>
                             <w:rStyle w:val="Hyperlink"/>
-                            <w:color w:val="A7002B"/>
+                            <w:color w:val="D30100"/>
                             <w:sz w:val="28"/>
                           </w:rPr>
                           <w:t>10.1111/psyp.12871</w:t>
@@ -664,8 +655,71 @@
       <w:pPr>
         <w:ind w:firstLine="720"/>
       </w:pPr>
-      <w:r>
-        <w:lastRenderedPageBreak/>
+    </w:p>
+    <w:p>
+      <w:pPr>
+        <w:jc w:val="center"/>
+        <w:rPr>
+          <w:rFonts w:ascii="Oswald" w:eastAsia="Oswald" w:hAnsi="Oswald" w:cs="Oswald"/>
+          <w:sz w:val="38"/>
+          <w:szCs w:val="38"/>
+        </w:rPr>
+      </w:pPr>
+      <w:r>
+        <w:rPr>
+          <w:rFonts w:ascii="Oswald" w:eastAsia="Oswald" w:hAnsi="Oswald" w:cs="Oswald"/>
+          <w:sz w:val="38"/>
+          <w:szCs w:val="38"/>
+        </w:rPr>
+        <w:t xml:space="preserve">DECISION &amp; </w:t>
+      </w:r>
+      <w:r>
+        <w:rPr>
+          <w:rFonts w:ascii="Oswald" w:eastAsia="Oswald" w:hAnsi="Oswald" w:cs="Oswald"/>
+          <w:color w:val="D30100"/>
+          <w:sz w:val="38"/>
+          <w:szCs w:val="38"/>
+        </w:rPr>
+        <w:t>R</w:t>
+      </w:r>
+      <w:r>
+        <w:rPr>
+          <w:rFonts w:ascii="Oswald" w:eastAsia="Oswald" w:hAnsi="Oswald" w:cs="Oswald"/>
+          <w:sz w:val="38"/>
+          <w:szCs w:val="38"/>
+        </w:rPr>
+        <w:t>ECOMMENDATION</w:t>
+      </w:r>
+    </w:p>
+    <w:p>
+      <w:pPr>
+        <w:jc w:val="center"/>
+        <w:rPr>
+          <w:rFonts w:ascii="Oswald" w:eastAsia="Oswald" w:hAnsi="Oswald" w:cs="Oswald"/>
+          <w:sz w:val="26"/>
+          <w:szCs w:val="26"/>
+        </w:rPr>
+      </w:pPr>
+      <w:r>
+        <w:rPr>
+          <w:rFonts w:ascii="Oswald" w:eastAsia="Oswald" w:hAnsi="Oswald" w:cs="Oswald"/>
+          <w:sz w:val="26"/>
+          <w:szCs w:val="26"/>
+        </w:rPr>
+        <w:t>Ian Hussey</w:t>
+      </w:r>
+    </w:p>
+    <w:p>
+      <w:pPr>
+        <w:ind w:firstLine="720"/>
+        <w:jc w:val="center"/>
+      </w:pPr>
+    </w:p>
+    <w:p>
+      <w:pPr>
+        <w:ind w:firstLine="720"/>
+      </w:pPr>
+      <w:r>
         <w:t xml:space="preserve">As the first recommendation issued by the ERROR project, I’d like to especially </w:t>
       </w:r>
       <w:r>
@@ -870,6 +924,7 @@
         </w:numPr>
       </w:pPr>
       <w:r>
+        <w:lastRenderedPageBreak/>
         <w:t>The report, author response, and recommendation will be posted on the ERROR website (</w:t>
       </w:r>
       <w:proofErr w:type="spellStart"/>
@@ -975,7 +1030,6 @@
         <w:ind w:firstLine="720"/>
       </w:pPr>
       <w:r>
-        <w:lastRenderedPageBreak/>
         <w:t xml:space="preserve">The original article conducted </w:t>
       </w:r>
       <w:proofErr w:type="gramStart"/>
@@ -1153,7 +1207,11 @@
         <w:tab/>
       </w:r>
       <w:r>
-        <w:t xml:space="preserve">The reviewer raised the point regarding the Boolean search terms used for the review: while not erroneous, the choice of terms may not have been sufficient to identify all possibly relevant papers. </w:t>
+        <w:t xml:space="preserve">The reviewer raised the point regarding the Boolean search terms used for the review: while not erroneous, the choice of terms may not have been sufficient to identify </w:t>
+      </w:r>
+      <w:r>
+        <w:lastRenderedPageBreak/>
+        <w:t xml:space="preserve">all possibly relevant papers. </w:t>
       </w:r>
       <w:r>
         <w:t xml:space="preserve">Suggested alterations to the search query returned 14% more results than the original search. The reviewer noted however that it is unlikely that it is highly unlikely that additional articles would have changed the results systematically. </w:t>
@@ -1199,7 +1257,6 @@
         <w:rPr>
           <w:b/>
         </w:rPr>
-        <w:lastRenderedPageBreak/>
         <w:t xml:space="preserve">Extraction </w:t>
       </w:r>
       <w:r>
@@ -1434,12 +1491,9 @@
     </w:p>
     <w:p>
       <w:r>
+        <w:lastRenderedPageBreak/>
         <w:tab/>
-        <w:t xml:space="preserve">As part of attempting to reproduce the plots that illustrate the results of the meta-methods review of go/no-go task parameters, the reviewer noted that the original code was not available (although the data was linked in the article). The author’s response notes that the original code was in fact available on their website. Here, we the ERROR organising team, must acknowledge our own error: we did not sufficiently communicate the fact that the reviewer could directly ask the author for such materials as part of the </w:t>
-      </w:r>
-      <w:r>
-        <w:lastRenderedPageBreak/>
-        <w:t>ERROR review process, whether they are already publicly available online or not. We have updated our instructions for future reviewers to s</w:t>
+        <w:t>As part of attempting to reproduce the plots that illustrate the results of the meta-methods review of go/no-go task parameters, the reviewer noted that the original code was not available (although the data was linked in the article). The author’s response notes that the original code was in fact available on their website. Here, we the ERROR organising team, must acknowledge our own error: we did not sufficiently communicate the fact that the reviewer could directly ask the author for such materials as part of the ERROR review process, whether they are already publicly available online or not. We have updated our instructions for future reviewers to s</w:t>
       </w:r>
       <w:r>
         <w:t xml:space="preserve">trengthen </w:t>
@@ -1608,6 +1662,7 @@
         <w:ind w:firstLine="720"/>
       </w:pPr>
       <w:r>
+        <w:lastRenderedPageBreak/>
         <w:t xml:space="preserve">I have never worked in </w:t>
       </w:r>
       <w:proofErr w:type="spellStart"/>
@@ -1646,11 +1701,7 @@
         <w:t>could</w:t>
       </w:r>
       <w:r>
-        <w:t xml:space="preserve"> discern </w:t>
-      </w:r>
-      <w:r>
-        <w:lastRenderedPageBreak/>
-        <w:t>the reason for this difference</w:t>
+        <w:t xml:space="preserve"> discern the reason for this difference</w:t>
       </w:r>
       <w:r>
         <w:t xml:space="preserve"> in a reasonable amount of time</w:t>
@@ -1689,9 +1740,13 @@
     </w:p>
     <w:p>
       <w:r>
-        <w:t>Chief Recommender for ERROR</w:t>
-      </w:r>
-    </w:p>
+        <w:t xml:space="preserve">Chief Recommender for </w:t>
+      </w:r>
+      <w:r>
+        <w:t>ERЯOR</w:t>
+      </w:r>
+    </w:p>
+    <w:p/>
     <w:sectPr>
       <w:headerReference w:type="even" r:id="rId12"/>
       <w:headerReference w:type="default" r:id="rId13"/>

</xml_diff>